<commit_message>
Removal of try/except from transfer_field_to passed tests.
</commit_message>
<xml_diff>
--- a/resources/Saved/21CRB00626_Not Guilty Bond Entry.docx
+++ b/resources/Saved/21CRB00626_Not Guilty Bond Entry.docx
@@ -637,7 +637,7 @@
           <w:sz w:val="20"/>
           <w:szCs w:val="20"/>
         </w:rPr>
-        <w:t xml:space="preserve"> on March 15, 2022</w:t>
+        <w:t xml:space="preserve"> on March 19, 2022</w:t>
       </w:r>
       <w:r>
         <w:rPr>
@@ -678,7 +678,25 @@
           <w:sz w:val="20"/>
           <w:szCs w:val="20"/>
         </w:rPr>
-        <w:t xml:space="preserve">Defendant waived right to counsel.</w:t>
+        <w:t xml:space="preserve">Defendant </w:t>
+      </w:r>
+      <w:r>
+        <w:rPr>
+          <w:rFonts w:ascii="Palatino Linotype" w:hAnsi="Palatino Linotype"/>
+          <w:bCs/>
+          <w:sz w:val="20"/>
+          <w:szCs w:val="20"/>
+        </w:rPr>
+        <w:t>appeared without</w:t>
+      </w:r>
+      <w:r>
+        <w:rPr>
+          <w:rFonts w:ascii="Palatino Linotype" w:hAnsi="Palatino Linotype"/>
+          <w:bCs/>
+          <w:sz w:val="20"/>
+          <w:szCs w:val="20"/>
+        </w:rPr>
+        <w:t xml:space="preserve"> counsel.</w:t>
       </w:r>
       <w:r>
         <w:rPr>
@@ -791,10 +809,11 @@
         <w:tblLook w:val="04A0" w:firstRow="1" w:lastRow="0" w:firstColumn="1" w:lastColumn="0" w:noHBand="0" w:noVBand="1"/>
       </w:tblPr>
       <w:tblGrid>
-        <w:gridCol w:w="1632"/>
-        <w:gridCol w:w="1632"/>
-        <w:gridCol w:w="3289"/>
-        <w:gridCol w:w="1632"/>
+        <w:gridCol w:w="1305"/>
+        <w:gridCol w:w="1305"/>
+        <w:gridCol w:w="2631"/>
+        <w:gridCol w:w="1305"/>
+        <w:gridCol w:w="1637"/>
       </w:tblGrid>
       <w:tr>
         <w:trPr>
@@ -949,6 +968,44 @@
                 <w:szCs w:val="20"/>
               </w:rPr>
               <w:t xml:space="preserve">Disorderly Conduct</w:t>
+            </w:r>
+          </w:p>
+        </w:tc>
+        <w:tc>
+          <w:tcPr>
+            <w:tcW w:w="3289" w:type="dxa"/>
+          </w:tcPr>
+          <w:p>
+            <w:pPr>
+              <w:tabs>
+                <w:tab w:val="left" w:pos="-1080"/>
+                <w:tab w:val="left" w:pos="-720"/>
+                <w:tab w:val="left" w:pos="0"/>
+                <w:tab w:val="left" w:pos="720"/>
+                <w:tab w:val="left" w:pos="1440"/>
+                <w:tab w:val="left" w:pos="2160"/>
+                <w:tab w:val="left" w:pos="2880"/>
+                <w:tab w:val="left" w:pos="3600"/>
+                <w:tab w:val="left" w:pos="4320"/>
+                <w:tab w:val="left" w:pos="4680"/>
+              </w:tabs>
+              <w:rPr>
+                <w:rFonts w:ascii="Palatino Linotype" w:hAnsi="Palatino Linotype"/>
+                <w:b/>
+                <w:bCs/>
+                <w:sz w:val="20"/>
+                <w:szCs w:val="20"/>
+              </w:rPr>
+            </w:pPr>
+            <w:r>
+              <w:rPr>
+                <w:rFonts w:ascii="Palatino Linotype" w:hAnsi="Palatino Linotype"/>
+                <w:b/>
+                <w:bCs/>
+                <w:sz w:val="20"/>
+                <w:szCs w:val="20"/>
+              </w:rPr>
+              <w:t xml:space="preserve">Criminal Mischief - Victim is Family or Household Member</w:t>
             </w:r>
           </w:p>
         </w:tc>
@@ -1109,6 +1166,44 @@
             </w:r>
           </w:p>
         </w:tc>
+        <w:tc>
+          <w:tcPr>
+            <w:tcW w:w="3289" w:type="dxa"/>
+          </w:tcPr>
+          <w:p>
+            <w:pPr>
+              <w:tabs>
+                <w:tab w:val="left" w:pos="-1080"/>
+                <w:tab w:val="left" w:pos="-720"/>
+                <w:tab w:val="left" w:pos="0"/>
+                <w:tab w:val="left" w:pos="720"/>
+                <w:tab w:val="left" w:pos="1440"/>
+                <w:tab w:val="left" w:pos="2160"/>
+                <w:tab w:val="left" w:pos="2880"/>
+                <w:tab w:val="left" w:pos="3600"/>
+                <w:tab w:val="left" w:pos="4320"/>
+                <w:tab w:val="left" w:pos="4680"/>
+              </w:tabs>
+              <w:rPr>
+                <w:rFonts w:ascii="Palatino Linotype" w:hAnsi="Palatino Linotype"/>
+                <w:b/>
+                <w:bCs/>
+                <w:sz w:val="20"/>
+                <w:szCs w:val="20"/>
+              </w:rPr>
+            </w:pPr>
+            <w:r>
+              <w:rPr>
+                <w:rFonts w:ascii="Palatino Linotype" w:hAnsi="Palatino Linotype"/>
+                <w:b/>
+                <w:bCs/>
+                <w:sz w:val="20"/>
+                <w:szCs w:val="20"/>
+              </w:rPr>
+              <w:t xml:space="preserve">2909.07**</w:t>
+            </w:r>
+          </w:p>
+        </w:tc>
       </w:tr>
       <w:tr>
         <w:trPr>
@@ -1263,6 +1358,44 @@
                 <w:szCs w:val="20"/>
               </w:rPr>
               <w:t xml:space="preserve">MM</w:t>
+            </w:r>
+          </w:p>
+        </w:tc>
+        <w:tc>
+          <w:tcPr>
+            <w:tcW w:w="3289" w:type="dxa"/>
+          </w:tcPr>
+          <w:p>
+            <w:pPr>
+              <w:tabs>
+                <w:tab w:val="left" w:pos="-1080"/>
+                <w:tab w:val="left" w:pos="-720"/>
+                <w:tab w:val="left" w:pos="0"/>
+                <w:tab w:val="left" w:pos="720"/>
+                <w:tab w:val="left" w:pos="1440"/>
+                <w:tab w:val="left" w:pos="2160"/>
+                <w:tab w:val="left" w:pos="2880"/>
+                <w:tab w:val="left" w:pos="3600"/>
+                <w:tab w:val="left" w:pos="4320"/>
+                <w:tab w:val="left" w:pos="4680"/>
+              </w:tabs>
+              <w:rPr>
+                <w:rFonts w:ascii="Palatino Linotype" w:hAnsi="Palatino Linotype"/>
+                <w:b/>
+                <w:bCs/>
+                <w:sz w:val="20"/>
+                <w:szCs w:val="20"/>
+              </w:rPr>
+            </w:pPr>
+            <w:r>
+              <w:rPr>
+                <w:rFonts w:ascii="Palatino Linotype" w:hAnsi="Palatino Linotype"/>
+                <w:b/>
+                <w:bCs/>
+                <w:sz w:val="20"/>
+                <w:szCs w:val="20"/>
+              </w:rPr>
+              <w:t xml:space="preserve">M3</w:t>
             </w:r>
           </w:p>
         </w:tc>
@@ -1423,6 +1556,44 @@
             </w:r>
           </w:p>
         </w:tc>
+        <w:tc>
+          <w:tcPr>
+            <w:tcW w:w="3289" w:type="dxa"/>
+          </w:tcPr>
+          <w:p>
+            <w:pPr>
+              <w:tabs>
+                <w:tab w:val="left" w:pos="-1080"/>
+                <w:tab w:val="left" w:pos="-720"/>
+                <w:tab w:val="left" w:pos="0"/>
+                <w:tab w:val="left" w:pos="720"/>
+                <w:tab w:val="left" w:pos="1440"/>
+                <w:tab w:val="left" w:pos="2160"/>
+                <w:tab w:val="left" w:pos="2880"/>
+                <w:tab w:val="left" w:pos="3600"/>
+                <w:tab w:val="left" w:pos="4320"/>
+                <w:tab w:val="left" w:pos="4680"/>
+              </w:tabs>
+              <w:rPr>
+                <w:rFonts w:ascii="Palatino Linotype" w:hAnsi="Palatino Linotype"/>
+                <w:b/>
+                <w:bCs/>
+                <w:sz w:val="20"/>
+                <w:szCs w:val="20"/>
+              </w:rPr>
+            </w:pPr>
+            <w:r>
+              <w:rPr>
+                <w:rFonts w:ascii="Palatino Linotype" w:hAnsi="Palatino Linotype"/>
+                <w:b/>
+                <w:bCs/>
+                <w:sz w:val="20"/>
+                <w:szCs w:val="20"/>
+              </w:rPr>
+              <w:t xml:space="preserve">Not Guilty</w:t>
+            </w:r>
+          </w:p>
+        </w:tc>
       </w:tr>
     </w:tbl>
     <w:p>
@@ -1515,6 +1686,53 @@
         <w:rPr>
           <w:rFonts w:ascii="Palatino Linotype" w:hAnsi="Palatino Linotype"/>
           <w:bCs/>
+          <w:color w:val="FF0000"/>
+          <w:sz w:val="20"/>
+          <w:szCs w:val="20"/>
+        </w:rPr>
+        <w:t xml:space="preserve"> </w:t>
+      </w:r>
+      <w:r>
+        <w:rPr>
+          <w:rFonts w:ascii="Palatino Linotype" w:hAnsi="Palatino Linotype"/>
+          <w:bCs/>
+          <w:sz w:val="20"/>
+          <w:szCs w:val="20"/>
+        </w:rPr>
+        <w:t>and R.C.</w:t>
+      </w:r>
+      <w:r>
+        <w:rPr>
+          <w:rFonts w:ascii="Palatino Linotype" w:hAnsi="Palatino Linotype"/>
+          <w:bCs/>
+          <w:sz w:val="20"/>
+          <w:szCs w:val="20"/>
+        </w:rPr>
+        <w:t xml:space="preserve"> §</w:t>
+      </w:r>
+      <w:r>
+        <w:rPr>
+          <w:rFonts w:ascii="Palatino Linotype" w:hAnsi="Palatino Linotype"/>
+          <w:bCs/>
+          <w:sz w:val="20"/>
+          <w:szCs w:val="20"/>
+        </w:rPr>
+        <w:t xml:space="preserve"> 2919.251</w:t>
+      </w:r>
+      <w:r>
+        <w:rPr>
+          <w:rFonts w:ascii="Palatino Linotype" w:hAnsi="Palatino Linotype"/>
+          <w:bCs/>
+          <w:color w:val="FF0000"/>
+          <w:sz w:val="20"/>
+          <w:szCs w:val="20"/>
+        </w:rPr>
+        <w:t xml:space="preserve"/>
+      </w:r>
+      <w:r>
+        <w:rPr>
+          <w:rFonts w:ascii="Palatino Linotype" w:hAnsi="Palatino Linotype"/>
+          <w:bCs/>
           <w:sz w:val="20"/>
           <w:szCs w:val="20"/>
         </w:rPr>
@@ -1534,6 +1752,160 @@
           <w:szCs w:val="20"/>
         </w:rPr>
       </w:pPr>
+      <w:r>
+        <w:rPr>
+          <w:rFonts w:ascii="Palatino Linotype" w:hAnsi="Palatino Linotype"/>
+          <w:bCs/>
+          <w:color w:val="FF0000"/>
+          <w:sz w:val="20"/>
+          <w:szCs w:val="20"/>
+        </w:rPr>
+        <w:t xml:space="preserve"/>
+      </w:r>
+      <w:r>
+        <w:rPr>
+          <w:rFonts w:ascii="Palatino Linotype" w:hAnsi="Palatino Linotype"/>
+          <w:bCs/>
+          <w:color w:val="FF0000"/>
+          <w:sz w:val="20"/>
+          <w:szCs w:val="20"/>
+        </w:rPr>
+        <w:t xml:space="preserve"/>
+        <w:br/>
+        <w:t xml:space="preserve"/>
+      </w:r>
+      <w:r>
+        <w:rPr>
+          <w:rFonts w:ascii="Palatino Linotype" w:hAnsi="Palatino Linotype"/>
+          <w:b/>
+          <w:bCs/>
+          <w:sz w:val="20"/>
+          <w:szCs w:val="20"/>
+        </w:rPr>
+        <w:t xml:space="preserve">Financial Conditions of Release:</w:t>
+      </w:r>
+    </w:p>
+    <w:p>
+      <w:pPr>
+        <w:pStyle w:val="ListParagraph"/>
+        <w:numPr>
+          <w:ilvl w:val="0"/>
+          <w:numId w:val="7"/>
+        </w:numPr>
+        <w:tabs>
+          <w:tab w:val="center" w:pos="4680"/>
+        </w:tabs>
+        <w:jc w:val="both"/>
+        <w:rPr>
+          <w:rFonts w:ascii="Palatino Linotype" w:hAnsi="Palatino Linotype"/>
+          <w:b/>
+          <w:bCs/>
+          <w:sz w:val="20"/>
+          <w:szCs w:val="20"/>
+        </w:rPr>
+      </w:pPr>
+      <w:r>
+        <w:rPr>
+          <w:rFonts w:ascii="Palatino Linotype" w:hAnsi="Palatino Linotype"/>
+          <w:bCs/>
+          <w:sz w:val="20"/>
+          <w:szCs w:val="20"/>
+          <w:u w:val="single"/>
+        </w:rPr>
+        <w:t xml:space="preserve">Defendant shall post a $2,000</w:t>
+      </w:r>
+      <w:r>
+        <w:rPr>
+          <w:rFonts w:ascii="Palatino Linotype" w:hAnsi="Palatino Linotype"/>
+          <w:bCs/>
+          <w:sz w:val="20"/>
+          <w:szCs w:val="20"/>
+          <w:u w:val="single"/>
+        </w:rPr>
+        <w:t xml:space="preserve"> bond secured by</w:t>
+      </w:r>
+      <w:r>
+        <w:rPr>
+          <w:rFonts w:ascii="Palatino Linotype" w:hAnsi="Palatino Linotype"/>
+          <w:bCs/>
+          <w:sz w:val="20"/>
+          <w:szCs w:val="20"/>
+          <w:u w:val="single"/>
+        </w:rPr>
+        <w:t xml:space="preserve"> </w:t>
+      </w:r>
+      <w:r>
+        <w:rPr>
+          <w:rFonts w:ascii="Palatino Linotype" w:hAnsi="Palatino Linotype"/>
+          <w:bCs/>
+          <w:color w:val="FF0000"/>
+          <w:sz w:val="20"/>
+          <w:szCs w:val="20"/>
+          <w:u w:val="single"/>
+        </w:rPr>
+        <w:t xml:space="preserve"/>
+      </w:r>
+      <w:r>
+        <w:rPr>
+          <w:rFonts w:ascii="Palatino Linotype" w:hAnsi="Palatino Linotype"/>
+          <w:bCs/>
+          <w:sz w:val="20"/>
+          <w:szCs w:val="20"/>
+          <w:u w:val="single"/>
+        </w:rPr>
+        <w:t>10% deposit,</w:t>
+      </w:r>
+      <w:r>
+        <w:rPr>
+          <w:rFonts w:ascii="Palatino Linotype" w:hAnsi="Palatino Linotype"/>
+          <w:bCs/>
+          <w:sz w:val="20"/>
+          <w:szCs w:val="20"/>
+          <w:u w:val="single"/>
+        </w:rPr>
+        <w:t xml:space="preserve"> </w:t>
+      </w:r>
+      <w:r>
+        <w:rPr>
+          <w:rFonts w:ascii="Palatino Linotype" w:hAnsi="Palatino Linotype"/>
+          <w:bCs/>
+          <w:color w:val="FF0000"/>
+          <w:sz w:val="20"/>
+          <w:szCs w:val="20"/>
+          <w:u w:val="single"/>
+        </w:rPr>
+        <w:t xml:space="preserve"/>
+      </w:r>
+      <w:r>
+        <w:rPr>
+          <w:rFonts w:ascii="Palatino Linotype" w:hAnsi="Palatino Linotype"/>
+          <w:bCs/>
+          <w:sz w:val="20"/>
+          <w:szCs w:val="20"/>
+          <w:u w:val="single"/>
+        </w:rPr>
+        <w:t>cash, or surety</w:t>
+      </w:r>
+      <w:r>
+        <w:rPr>
+          <w:rFonts w:ascii="Palatino Linotype" w:hAnsi="Palatino Linotype"/>
+          <w:bCs/>
+          <w:sz w:val="20"/>
+          <w:szCs w:val="20"/>
+        </w:rPr>
+        <w:t>.</w:t>
+      </w:r>
+      <w:r>
+        <w:rPr>
+          <w:rFonts w:ascii="Palatino Linotype" w:hAnsi="Palatino Linotype"/>
+          <w:bCs/>
+          <w:sz w:val="20"/>
+          <w:szCs w:val="20"/>
+        </w:rPr>
+        <w:t xml:space="preserve"/>
+        <w:br/>
+        <w:t xml:space="preserve"/>
+      </w:r>
       <w:r>
         <w:rPr>
           <w:rFonts w:ascii="Palatino Linotype" w:hAnsi="Palatino Linotype"/>
@@ -1614,28 +1986,8 @@
           <w:bCs/>
           <w:sz w:val="20"/>
           <w:szCs w:val="20"/>
-          <w:u w:val="single"/>
-        </w:rPr>
-        <w:t>The defendant shall execute a personal recognizance bond</w:t>
-      </w:r>
-      <w:r>
-        <w:rPr>
-          <w:rFonts w:ascii="Palatino Linotype" w:hAnsi="Palatino Linotype"/>
-          <w:bCs/>
-          <w:sz w:val="20"/>
-          <w:szCs w:val="20"/>
-        </w:rPr>
-        <w:t>.</w:t>
-      </w:r>
-      <w:r>
-        <w:rPr>
-          <w:rFonts w:ascii="Palatino Linotype" w:hAnsi="Palatino Linotype"/>
-          <w:bCs/>
-          <w:color w:val="FF0000"/>
-          <w:sz w:val="20"/>
-          <w:szCs w:val="20"/>
-        </w:rPr>
-        <w:t xml:space="preserve"/>
+        </w:rPr>
+        <w:t>Defendant shall behave lawfully, comply with any protection orders and/or other orders of this Court, and shall maintain contact and cooperation with counsel of record.</w:t>
       </w:r>
     </w:p>
     <w:p>
@@ -1653,18 +2005,29 @@
           <w:rFonts w:ascii="Palatino Linotype" w:hAnsi="Palatino Linotype"/>
           <w:b/>
           <w:bCs/>
-          <w:sz w:val="20"/>
-          <w:szCs w:val="20"/>
-        </w:rPr>
-      </w:pPr>
-      <w:r>
-        <w:rPr>
-          <w:rFonts w:ascii="Palatino Linotype" w:hAnsi="Palatino Linotype"/>
-          <w:bCs/>
-          <w:sz w:val="20"/>
-          <w:szCs w:val="20"/>
-        </w:rPr>
-        <w:t>Defendant shall behave lawfully, comply with any protection orders and/or other orders of this Court, and shall maintain contact and cooperation with counsel of record.</w:t>
+          <w:color w:val="000000" w:themeColor="text1"/>
+          <w:sz w:val="20"/>
+          <w:szCs w:val="20"/>
+        </w:rPr>
+      </w:pPr>
+      <w:r>
+        <w:rPr>
+          <w:rFonts w:ascii="Palatino Linotype" w:hAnsi="Palatino Linotype"/>
+          <w:bCs/>
+          <w:sz w:val="20"/>
+          <w:szCs w:val="20"/>
+        </w:rPr>
+        <w:t>Defendant shall provide written notice to the Office of Community Control at least 10 days prior to leaving Ohio.</w:t>
+      </w:r>
+      <w:r>
+        <w:rPr>
+          <w:rFonts w:ascii="Palatino Linotype" w:hAnsi="Palatino Linotype"/>
+          <w:bCs/>
+          <w:color w:val="FF0000"/>
+          <w:sz w:val="20"/>
+          <w:szCs w:val="20"/>
+        </w:rPr>
+        <w:t xml:space="preserve"> </w:t>
       </w:r>
     </w:p>
     <w:p>
@@ -1694,7 +2057,17 @@
           <w:sz w:val="20"/>
           <w:szCs w:val="20"/>
         </w:rPr>
-        <w:t>Defendant shall provide written notice to the Office of Community Control at least 10 days prior to leaving Ohio.</w:t>
+        <w:t xml:space="preserve">Defendant shall provide written notice to the Clerk of Court at least 10 days prior to any change of </w:t>
+      </w:r>
+      <w:r>
+        <w:rPr>
+          <w:rFonts w:ascii="Palatino Linotype" w:hAnsi="Palatino Linotype"/>
+          <w:bCs/>
+          <w:sz w:val="20"/>
+          <w:szCs w:val="20"/>
+        </w:rPr>
+        <w:lastRenderedPageBreak/>
+        <w:t>address.</w:t>
       </w:r>
       <w:r>
         <w:rPr>
@@ -1704,7 +2077,7 @@
           <w:sz w:val="20"/>
           <w:szCs w:val="20"/>
         </w:rPr>
-        <w:t xml:space="preserve"> </w:t>
+        <w:t xml:space="preserve"/>
       </w:r>
     </w:p>
     <w:p>
@@ -1722,29 +2095,18 @@
           <w:rFonts w:ascii="Palatino Linotype" w:hAnsi="Palatino Linotype"/>
           <w:b/>
           <w:bCs/>
-          <w:color w:val="000000" w:themeColor="text1"/>
-          <w:sz w:val="20"/>
-          <w:szCs w:val="20"/>
-        </w:rPr>
-      </w:pPr>
-      <w:r>
-        <w:rPr>
-          <w:rFonts w:ascii="Palatino Linotype" w:hAnsi="Palatino Linotype"/>
-          <w:bCs/>
-          <w:sz w:val="20"/>
-          <w:szCs w:val="20"/>
-        </w:rPr>
-        <w:t xml:space="preserve">Defendant shall provide written notice to the Clerk of Court at least 10 days prior to any change of </w:t>
-      </w:r>
-      <w:r>
-        <w:rPr>
-          <w:rFonts w:ascii="Palatino Linotype" w:hAnsi="Palatino Linotype"/>
-          <w:bCs/>
-          <w:sz w:val="20"/>
-          <w:szCs w:val="20"/>
-        </w:rPr>
-        <w:lastRenderedPageBreak/>
-        <w:t>address.</w:t>
+          <w:sz w:val="20"/>
+          <w:szCs w:val="20"/>
+        </w:rPr>
+      </w:pPr>
+      <w:r>
+        <w:rPr>
+          <w:rFonts w:ascii="Palatino Linotype" w:hAnsi="Palatino Linotype"/>
+          <w:bCs/>
+          <w:sz w:val="20"/>
+          <w:szCs w:val="20"/>
+        </w:rPr>
+        <w:t>Defendant shall comply with all the terms of the protection order entered in this case.</w:t>
       </w:r>
       <w:r>
         <w:rPr>
@@ -1764,120 +2126,93 @@
           <w:sz w:val="20"/>
           <w:szCs w:val="20"/>
         </w:rPr>
-        <w:t xml:space="preserve"/>
-      </w:r>
-      <w:r>
-        <w:rPr>
-          <w:rFonts w:ascii="Palatino Linotype" w:hAnsi="Palatino Linotype"/>
-          <w:bCs/>
-          <w:color w:val="FF0000"/>
-          <w:sz w:val="20"/>
-          <w:szCs w:val="20"/>
-        </w:rPr>
-        <w:t xml:space="preserve"/>
-      </w:r>
-      <w:r>
-        <w:rPr>
-          <w:rFonts w:ascii="Palatino Linotype" w:hAnsi="Palatino Linotype"/>
-          <w:bCs/>
-          <w:color w:val="FF0000"/>
-          <w:sz w:val="20"/>
-          <w:szCs w:val="20"/>
-        </w:rPr>
-        <w:t xml:space="preserve"/>
-      </w:r>
-      <w:r>
-        <w:rPr>
-          <w:rFonts w:ascii="Palatino Linotype" w:hAnsi="Palatino Linotype"/>
-          <w:bCs/>
-          <w:color w:val="FF0000"/>
-          <w:sz w:val="20"/>
-          <w:szCs w:val="20"/>
-        </w:rPr>
-        <w:t xml:space="preserve"/>
-      </w:r>
-      <w:r>
-        <w:rPr>
-          <w:rFonts w:ascii="Palatino Linotype" w:hAnsi="Palatino Linotype"/>
-          <w:bCs/>
-          <w:color w:val="FF0000"/>
-          <w:sz w:val="20"/>
-          <w:szCs w:val="20"/>
-        </w:rPr>
-        <w:t xml:space="preserve"/>
-      </w:r>
-      <w:r>
-        <w:rPr>
-          <w:rFonts w:ascii="Palatino Linotype" w:hAnsi="Palatino Linotype"/>
-          <w:bCs/>
-          <w:color w:val="FF0000"/>
-          <w:sz w:val="20"/>
-          <w:szCs w:val="20"/>
-        </w:rPr>
-        <w:t xml:space="preserve"/>
-      </w:r>
-      <w:r>
-        <w:rPr>
-          <w:rFonts w:ascii="Palatino Linotype" w:hAnsi="Palatino Linotype"/>
-          <w:bCs/>
-          <w:color w:val="FF0000"/>
-          <w:sz w:val="20"/>
-          <w:szCs w:val="20"/>
-        </w:rPr>
-        <w:t xml:space="preserve"/>
-      </w:r>
-      <w:r>
-        <w:rPr>
-          <w:rFonts w:ascii="Palatino Linotype" w:hAnsi="Palatino Linotype"/>
-          <w:bCs/>
-          <w:color w:val="FF0000"/>
-          <w:sz w:val="20"/>
-          <w:szCs w:val="20"/>
-        </w:rPr>
-        <w:t xml:space="preserve"/>
-        <w:br/>
         <w:t xml:space="preserve"/>
       </w:r>
     </w:p>
     <w:p>
       <w:pPr>
+        <w:pStyle w:val="ListParagraph"/>
+        <w:numPr>
+          <w:ilvl w:val="0"/>
+          <w:numId w:val="6"/>
+        </w:numPr>
         <w:tabs>
           <w:tab w:val="center" w:pos="4680"/>
         </w:tabs>
         <w:jc w:val="both"/>
         <w:rPr>
           <w:rFonts w:ascii="Palatino Linotype" w:hAnsi="Palatino Linotype"/>
+          <w:bCs/>
+          <w:sz w:val="20"/>
+          <w:szCs w:val="20"/>
+        </w:rPr>
+      </w:pPr>
+      <w:r>
+        <w:rPr>
+          <w:rFonts w:ascii="Palatino Linotype" w:hAnsi="Palatino Linotype"/>
+          <w:bCs/>
+          <w:sz w:val="20"/>
+          <w:szCs w:val="20"/>
+        </w:rPr>
+        <w:t>Defendant shall have no contact with</w:t>
+      </w:r>
+      <w:r>
+        <w:rPr>
+          <w:rFonts w:ascii="Palatino Linotype" w:hAnsi="Palatino Linotype"/>
+          <w:bCs/>
+          <w:sz w:val="20"/>
+          <w:szCs w:val="20"/>
+        </w:rPr>
+        <w:t xml:space="preserve"> </w:t>
+      </w:r>
+      <w:r>
+        <w:rPr>
+          <w:rFonts w:ascii="Palatino Linotype" w:hAnsi="Palatino Linotype"/>
           <w:b/>
           <w:bCs/>
           <w:sz w:val="20"/>
           <w:szCs w:val="20"/>
           <w:u w:val="single"/>
         </w:rPr>
-      </w:pPr>
-      <w:r>
-        <w:rPr>
-          <w:rFonts w:ascii="Palatino Linotype" w:hAnsi="Palatino Linotype"/>
-          <w:b/>
-          <w:bCs/>
-          <w:sz w:val="20"/>
-          <w:szCs w:val="20"/>
-          <w:u w:val="single"/>
-        </w:rPr>
-        <w:t>Administrative License Suspension</w:t>
-      </w:r>
-      <w:r>
-        <w:rPr>
-          <w:rFonts w:ascii="Palatino Linotype" w:hAnsi="Palatino Linotype"/>
-          <w:b/>
-          <w:bCs/>
-          <w:sz w:val="20"/>
-          <w:szCs w:val="20"/>
-        </w:rPr>
-        <w:t xml:space="preserve"> </w:t>
+        <w:t xml:space="preserve">Here</w:t>
+      </w:r>
+      <w:r>
+        <w:rPr>
+          <w:rFonts w:ascii="Palatino Linotype" w:hAnsi="Palatino Linotype"/>
+          <w:bCs/>
+          <w:sz w:val="20"/>
+          <w:szCs w:val="20"/>
+        </w:rPr>
+        <w:t>. Contact includes, but is not limited to, landline, cordless, cellular or digital telephone; text; instant messaging; fax; e-mail; voicemail; delivery service; social media; blogging; writings; electronic communications; posting a message; or communications by any other means directly or through another person.</w:t>
+      </w:r>
+      <w:r>
+        <w:rPr>
+          <w:rFonts w:ascii="Palatino Linotype" w:hAnsi="Palatino Linotype"/>
+          <w:bCs/>
+          <w:color w:val="FF0000"/>
+          <w:sz w:val="20"/>
+          <w:szCs w:val="20"/>
+        </w:rPr>
+        <w:t xml:space="preserve"/>
+      </w:r>
+      <w:r>
+        <w:rPr>
+          <w:rFonts w:ascii="Palatino Linotype" w:hAnsi="Palatino Linotype"/>
+          <w:bCs/>
+          <w:color w:val="FF0000"/>
+          <w:sz w:val="20"/>
+          <w:szCs w:val="20"/>
+        </w:rPr>
+        <w:t xml:space="preserve"/>
       </w:r>
     </w:p>
     <w:p>
       <w:pPr>
+        <w:pStyle w:val="ListParagraph"/>
+        <w:numPr>
+          <w:ilvl w:val="0"/>
+          <w:numId w:val="6"/>
+        </w:numPr>
         <w:tabs>
           <w:tab w:val="center" w:pos="4680"/>
         </w:tabs>
@@ -1885,10 +2220,818 @@
         <w:rPr>
           <w:rFonts w:ascii="Palatino Linotype" w:hAnsi="Palatino Linotype"/>
           <w:bCs/>
+          <w:sz w:val="20"/>
+          <w:szCs w:val="20"/>
+        </w:rPr>
+      </w:pPr>
+      <w:r>
+        <w:rPr>
+          <w:rFonts w:ascii="Palatino Linotype" w:hAnsi="Palatino Linotype"/>
+          <w:bCs/>
+          <w:sz w:val="20"/>
+          <w:szCs w:val="20"/>
+        </w:rPr>
+        <w:t>Defendant shall immediately vacate the residence located at</w:t>
+      </w:r>
+      <w:r>
+        <w:rPr>
+          <w:rFonts w:ascii="Palatino Linotype" w:hAnsi="Palatino Linotype"/>
+          <w:bCs/>
+          <w:sz w:val="20"/>
+          <w:szCs w:val="20"/>
+        </w:rPr>
+        <w:t xml:space="preserve"> </w:t>
+      </w:r>
+      <w:r>
+        <w:rPr>
+          <w:rFonts w:ascii="Palatino Linotype" w:hAnsi="Palatino Linotype"/>
+          <w:b/>
+          <w:bCs/>
+          <w:sz w:val="20"/>
+          <w:szCs w:val="20"/>
+          <w:u w:val="single"/>
+        </w:rPr>
+        <w:t xml:space="preserve">43 Greet</w:t>
+      </w:r>
+      <w:r>
+        <w:rPr>
+          <w:rFonts w:ascii="Palatino Linotype" w:hAnsi="Palatino Linotype"/>
+          <w:bCs/>
+          <w:sz w:val="20"/>
+          <w:szCs w:val="20"/>
+        </w:rPr>
+        <w:t xml:space="preserve"> to</w:t>
+      </w:r>
+      <w:r>
+        <w:rPr>
+          <w:rFonts w:ascii="Palatino Linotype" w:hAnsi="Palatino Linotype"/>
+          <w:bCs/>
+          <w:sz w:val="20"/>
+          <w:szCs w:val="20"/>
+        </w:rPr>
+        <w:t xml:space="preserve"> </w:t>
+      </w:r>
+      <w:r>
+        <w:rPr>
+          <w:rFonts w:ascii="Palatino Linotype" w:hAnsi="Palatino Linotype"/>
+          <w:b/>
+          <w:bCs/>
+          <w:sz w:val="20"/>
+          <w:szCs w:val="20"/>
+          <w:u w:val="single"/>
+        </w:rPr>
+        <w:t xml:space="preserve">Grant</w:t>
+      </w:r>
+      <w:r>
+        <w:rPr>
+          <w:rFonts w:ascii="Palatino Linotype" w:hAnsi="Palatino Linotype"/>
+          <w:bCs/>
+          <w:sz w:val="20"/>
+          <w:szCs w:val="20"/>
+        </w:rPr>
+        <w:t xml:space="preserve">. </w:t>
+      </w:r>
+      <w:r>
+        <w:rPr>
+          <w:rFonts w:ascii="Palatino Linotype" w:hAnsi="Palatino Linotype"/>
+          <w:bCs/>
+          <w:sz w:val="20"/>
+          <w:szCs w:val="20"/>
+        </w:rPr>
+        <w:t>Defendant</w:t>
+      </w:r>
+      <w:r>
+        <w:rPr>
+          <w:rFonts w:ascii="Palatino Linotype" w:hAnsi="Palatino Linotype"/>
+          <w:bCs/>
+          <w:sz w:val="20"/>
+          <w:szCs w:val="20"/>
+        </w:rPr>
+        <w:t xml:space="preserve"> </w:t>
+      </w:r>
+      <w:r>
+        <w:rPr>
+          <w:rFonts w:ascii="Palatino Linotype" w:hAnsi="Palatino Linotype"/>
+          <w:bCs/>
+          <w:sz w:val="20"/>
+          <w:szCs w:val="20"/>
+        </w:rPr>
+        <w:t xml:space="preserve">may return to the residence one time to retrieve personal items but shall be accompanied by an </w:t>
+      </w:r>
+      <w:r>
+        <w:rPr>
+          <w:rFonts w:ascii="Palatino Linotype" w:hAnsi="Palatino Linotype"/>
+          <w:bCs/>
+          <w:sz w:val="20"/>
+          <w:szCs w:val="20"/>
+        </w:rPr>
+        <w:t>officer of the arresting agency</w:t>
+      </w:r>
+      <w:r>
+        <w:rPr>
+          <w:rFonts w:ascii="Palatino Linotype" w:hAnsi="Palatino Linotype"/>
+          <w:bCs/>
+          <w:sz w:val="20"/>
+          <w:szCs w:val="20"/>
+        </w:rPr>
+        <w:t xml:space="preserve">. </w:t>
+      </w:r>
+    </w:p>
+    <w:p>
+      <w:pPr>
+        <w:pStyle w:val="ListParagraph"/>
+        <w:numPr>
+          <w:ilvl w:val="0"/>
+          <w:numId w:val="6"/>
+        </w:numPr>
+        <w:tabs>
+          <w:tab w:val="center" w:pos="4680"/>
+        </w:tabs>
+        <w:jc w:val="both"/>
+        <w:rPr>
+          <w:rFonts w:ascii="Palatino Linotype" w:hAnsi="Palatino Linotype"/>
+          <w:bCs/>
+          <w:sz w:val="20"/>
+          <w:szCs w:val="20"/>
+        </w:rPr>
+      </w:pPr>
+      <w:r>
+        <w:rPr>
+          <w:rFonts w:ascii="Palatino Linotype" w:hAnsi="Palatino Linotype"/>
+          <w:bCs/>
+          <w:sz w:val="20"/>
+          <w:szCs w:val="20"/>
+        </w:rPr>
+        <w:t>Defendant shall not interfere with the named person’s right to occupy the residence including, but not limited to cancelling utilities or insurance or interrupting telecommunications (e.g. telephone, internet, or cable) service, mail delivery, or the delivery of any other documents or items.</w:t>
+      </w:r>
+      <w:r>
+        <w:rPr>
+          <w:rFonts w:ascii="Palatino Linotype" w:hAnsi="Palatino Linotype"/>
+          <w:bCs/>
+          <w:sz w:val="20"/>
+          <w:szCs w:val="20"/>
+        </w:rPr>
+        <w:t xml:space="preserve"> </w:t>
+      </w:r>
+    </w:p>
+    <w:p>
+      <w:pPr>
+        <w:pStyle w:val="ListParagraph"/>
+        <w:numPr>
+          <w:ilvl w:val="0"/>
+          <w:numId w:val="6"/>
+        </w:numPr>
+        <w:tabs>
+          <w:tab w:val="center" w:pos="4680"/>
+        </w:tabs>
+        <w:jc w:val="both"/>
+        <w:rPr>
+          <w:rFonts w:ascii="Palatino Linotype" w:hAnsi="Palatino Linotype"/>
+          <w:bCs/>
+          <w:sz w:val="20"/>
+          <w:szCs w:val="20"/>
+        </w:rPr>
+      </w:pPr>
+      <w:r>
+        <w:rPr>
+          <w:rFonts w:ascii="Palatino Linotype" w:hAnsi="Palatino Linotype"/>
+          <w:bCs/>
+          <w:sz w:val="20"/>
+          <w:szCs w:val="20"/>
+        </w:rPr>
+        <w:t>Defendant shall surrender all keys and garage door openers to the above residence within 24 hours of service of this Order to the arresting agency.</w:t>
+      </w:r>
+      <w:r>
+        <w:rPr>
+          <w:rFonts w:ascii="Palatino Linotype" w:hAnsi="Palatino Linotype"/>
+          <w:bCs/>
           <w:color w:val="FF0000"/>
           <w:sz w:val="20"/>
           <w:szCs w:val="20"/>
         </w:rPr>
+        <w:t xml:space="preserve"/>
+      </w:r>
+      <w:r>
+        <w:rPr>
+          <w:rFonts w:ascii="Palatino Linotype" w:hAnsi="Palatino Linotype"/>
+          <w:bCs/>
+          <w:sz w:val="20"/>
+          <w:szCs w:val="20"/>
+        </w:rPr>
+        <w:t xml:space="preserve">  </w:t>
+      </w:r>
+    </w:p>
+    <w:p>
+      <w:pPr>
+        <w:pStyle w:val="ListParagraph"/>
+        <w:numPr>
+          <w:ilvl w:val="0"/>
+          <w:numId w:val="6"/>
+        </w:numPr>
+        <w:tabs>
+          <w:tab w:val="center" w:pos="4680"/>
+        </w:tabs>
+        <w:jc w:val="both"/>
+        <w:rPr>
+          <w:rFonts w:ascii="Palatino Linotype" w:hAnsi="Palatino Linotype"/>
+          <w:bCs/>
+          <w:sz w:val="20"/>
+          <w:szCs w:val="20"/>
+        </w:rPr>
+      </w:pPr>
+      <w:r>
+        <w:rPr>
+          <w:rFonts w:ascii="Palatino Linotype" w:hAnsi="Palatino Linotype"/>
+          <w:bCs/>
+          <w:sz w:val="20"/>
+          <w:szCs w:val="20"/>
+        </w:rPr>
+        <w:t>Defendant shall turn over all deadly weapons, including firearms and ammunition</w:t>
+      </w:r>
+      <w:r>
+        <w:rPr>
+          <w:rFonts w:ascii="Palatino Linotype" w:hAnsi="Palatino Linotype"/>
+          <w:bCs/>
+          <w:sz w:val="20"/>
+          <w:szCs w:val="20"/>
+        </w:rPr>
+        <w:t>,</w:t>
+      </w:r>
+      <w:r>
+        <w:rPr>
+          <w:rFonts w:ascii="Palatino Linotype" w:hAnsi="Palatino Linotype"/>
+          <w:bCs/>
+          <w:sz w:val="20"/>
+          <w:szCs w:val="20"/>
+        </w:rPr>
+        <w:t xml:space="preserve"> to the arresting agency no later than </w:t>
+      </w:r>
+      <w:r>
+        <w:rPr>
+          <w:rFonts w:ascii="Palatino Linotype" w:hAnsi="Palatino Linotype"/>
+          <w:b/>
+          <w:bCs/>
+          <w:sz w:val="20"/>
+          <w:szCs w:val="20"/>
+          <w:u w:val="single"/>
+        </w:rPr>
+        <w:t xml:space="preserve">March 19, 2022</w:t>
+      </w:r>
+      <w:r>
+        <w:rPr>
+          <w:rFonts w:ascii="Palatino Linotype" w:hAnsi="Palatino Linotype"/>
+          <w:bCs/>
+          <w:sz w:val="20"/>
+          <w:szCs w:val="20"/>
+        </w:rPr>
+        <w:t>.</w:t>
+      </w:r>
+      <w:r>
+        <w:rPr>
+          <w:rFonts w:ascii="Palatino Linotype" w:hAnsi="Palatino Linotype"/>
+          <w:bCs/>
+          <w:sz w:val="20"/>
+          <w:szCs w:val="20"/>
+        </w:rPr>
+        <w:t xml:space="preserve"> </w:t>
+      </w:r>
+      <w:r>
+        <w:rPr>
+          <w:rFonts w:ascii="Palatino Linotype" w:hAnsi="Palatino Linotype"/>
+          <w:bCs/>
+          <w:sz w:val="20"/>
+          <w:szCs w:val="20"/>
+        </w:rPr>
+        <w:t>Any deadly weapons, including firearms and ammunition</w:t>
+      </w:r>
+      <w:r>
+        <w:rPr>
+          <w:rFonts w:ascii="Palatino Linotype" w:hAnsi="Palatino Linotype"/>
+          <w:bCs/>
+          <w:sz w:val="20"/>
+          <w:szCs w:val="20"/>
+        </w:rPr>
+        <w:t>,</w:t>
+      </w:r>
+      <w:r>
+        <w:rPr>
+          <w:rFonts w:ascii="Palatino Linotype" w:hAnsi="Palatino Linotype"/>
+          <w:bCs/>
+          <w:sz w:val="20"/>
+          <w:szCs w:val="20"/>
+        </w:rPr>
+        <w:t xml:space="preserve"> accepted by the arresting agency shall be held in protective custody for the duration of this Order.</w:t>
+      </w:r>
+      <w:r>
+        <w:rPr>
+          <w:rFonts w:ascii="Palatino Linotype" w:hAnsi="Palatino Linotype"/>
+          <w:bCs/>
+          <w:color w:val="FF0000"/>
+          <w:sz w:val="20"/>
+          <w:szCs w:val="20"/>
+        </w:rPr>
+        <w:t xml:space="preserve"/>
+      </w:r>
+      <w:r>
+        <w:rPr>
+          <w:rFonts w:ascii="Palatino Linotype" w:hAnsi="Palatino Linotype"/>
+          <w:bCs/>
+          <w:color w:val="FF0000"/>
+          <w:sz w:val="20"/>
+          <w:szCs w:val="20"/>
+        </w:rPr>
+        <w:t xml:space="preserve"/>
+      </w:r>
+    </w:p>
+    <w:p>
+      <w:pPr>
+        <w:pStyle w:val="ListParagraph"/>
+        <w:numPr>
+          <w:ilvl w:val="0"/>
+          <w:numId w:val="6"/>
+        </w:numPr>
+        <w:tabs>
+          <w:tab w:val="center" w:pos="4680"/>
+        </w:tabs>
+        <w:jc w:val="both"/>
+        <w:rPr>
+          <w:rFonts w:ascii="Palatino Linotype" w:hAnsi="Palatino Linotype"/>
+          <w:b/>
+          <w:bCs/>
+          <w:color w:val="000000" w:themeColor="text1"/>
+          <w:sz w:val="20"/>
+          <w:szCs w:val="20"/>
+        </w:rPr>
+      </w:pPr>
+      <w:r>
+        <w:rPr>
+          <w:rFonts w:ascii="Palatino Linotype" w:hAnsi="Palatino Linotype"/>
+          <w:bCs/>
+          <w:sz w:val="20"/>
+          <w:szCs w:val="20"/>
+        </w:rPr>
+        <w:t>Defendant shall maintain sobriety while on bond, and shall not possess, consume, or purchase alcohol or drugs of abuse.</w:t>
+      </w:r>
+      <w:r>
+        <w:rPr>
+          <w:rFonts w:ascii="Palatino Linotype" w:hAnsi="Palatino Linotype"/>
+          <w:bCs/>
+          <w:color w:val="FF0000"/>
+          <w:sz w:val="20"/>
+          <w:szCs w:val="20"/>
+        </w:rPr>
+        <w:t xml:space="preserve"/>
+      </w:r>
+      <w:r>
+        <w:rPr>
+          <w:rFonts w:ascii="Palatino Linotype" w:hAnsi="Palatino Linotype"/>
+          <w:bCs/>
+          <w:color w:val="FF0000"/>
+          <w:sz w:val="20"/>
+          <w:szCs w:val="20"/>
+        </w:rPr>
+        <w:t xml:space="preserve"/>
+      </w:r>
+    </w:p>
+    <w:p>
+      <w:pPr>
+        <w:pStyle w:val="ListParagraph"/>
+        <w:numPr>
+          <w:ilvl w:val="0"/>
+          <w:numId w:val="4"/>
+        </w:numPr>
+        <w:tabs>
+          <w:tab w:val="center" w:pos="4680"/>
+        </w:tabs>
+        <w:jc w:val="both"/>
+        <w:rPr>
+          <w:rFonts w:ascii="Palatino Linotype" w:hAnsi="Palatino Linotype"/>
+          <w:bCs/>
+          <w:sz w:val="20"/>
+          <w:szCs w:val="20"/>
+        </w:rPr>
+      </w:pPr>
+      <w:r>
+        <w:rPr>
+          <w:rFonts w:ascii="Palatino Linotype" w:hAnsi="Palatino Linotype"/>
+          <w:bCs/>
+          <w:sz w:val="20"/>
+          <w:szCs w:val="20"/>
+        </w:rPr>
+        <w:t>Defendant shall forthwith report to the Office of Community Control to obtain an alcohol and drug assessment and comply with any treatment recommendations.</w:t>
+      </w:r>
+      <w:r>
+        <w:rPr>
+          <w:rFonts w:ascii="Palatino Linotype" w:hAnsi="Palatino Linotype"/>
+          <w:bCs/>
+          <w:color w:val="FF0000"/>
+          <w:sz w:val="20"/>
+          <w:szCs w:val="20"/>
+        </w:rPr>
+        <w:t xml:space="preserve"/>
+      </w:r>
+    </w:p>
+    <w:p>
+      <w:pPr>
+        <w:pStyle w:val="ListParagraph"/>
+        <w:numPr>
+          <w:ilvl w:val="0"/>
+          <w:numId w:val="4"/>
+        </w:numPr>
+        <w:tabs>
+          <w:tab w:val="center" w:pos="4680"/>
+        </w:tabs>
+        <w:jc w:val="both"/>
+        <w:rPr>
+          <w:rFonts w:ascii="Palatino Linotype" w:hAnsi="Palatino Linotype"/>
+          <w:bCs/>
+          <w:sz w:val="20"/>
+          <w:szCs w:val="20"/>
+        </w:rPr>
+      </w:pPr>
+      <w:r>
+        <w:rPr>
+          <w:rFonts w:ascii="Palatino Linotype" w:hAnsi="Palatino Linotype"/>
+          <w:bCs/>
+          <w:sz w:val="20"/>
+          <w:szCs w:val="20"/>
+        </w:rPr>
+        <w:t xml:space="preserve">Defendant shall forthwith report to the Office of Community Control to obtain </w:t>
+      </w:r>
+      <w:r>
+        <w:rPr>
+          <w:rFonts w:ascii="Palatino Linotype" w:hAnsi="Palatino Linotype"/>
+          <w:bCs/>
+          <w:sz w:val="20"/>
+          <w:szCs w:val="20"/>
+        </w:rPr>
+        <w:t xml:space="preserve">a mental health</w:t>
+      </w:r>
+      <w:r>
+        <w:rPr>
+          <w:rFonts w:ascii="Palatino Linotype" w:hAnsi="Palatino Linotype"/>
+          <w:bCs/>
+          <w:sz w:val="20"/>
+          <w:szCs w:val="20"/>
+        </w:rPr>
+        <w:t xml:space="preserve"> assessment and comply with any treatment recommendations.</w:t>
+      </w:r>
+      <w:r>
+        <w:rPr>
+          <w:rFonts w:ascii="Palatino Linotype" w:hAnsi="Palatino Linotype"/>
+          <w:bCs/>
+          <w:color w:val="FF0000"/>
+          <w:sz w:val="20"/>
+          <w:szCs w:val="20"/>
+        </w:rPr>
+        <w:t xml:space="preserve"/>
+      </w:r>
+    </w:p>
+    <w:p>
+      <w:pPr>
+        <w:pStyle w:val="ListParagraph"/>
+        <w:numPr>
+          <w:ilvl w:val="0"/>
+          <w:numId w:val="4"/>
+        </w:numPr>
+        <w:tabs>
+          <w:tab w:val="center" w:pos="4680"/>
+        </w:tabs>
+        <w:jc w:val="both"/>
+        <w:rPr>
+          <w:rFonts w:ascii="Palatino Linotype" w:hAnsi="Palatino Linotype"/>
+          <w:bCs/>
+          <w:sz w:val="20"/>
+          <w:szCs w:val="20"/>
+        </w:rPr>
+      </w:pPr>
+      <w:r>
+        <w:rPr>
+          <w:rFonts w:ascii="Palatino Linotype" w:hAnsi="Palatino Linotype"/>
+          <w:bCs/>
+          <w:sz w:val="20"/>
+          <w:szCs w:val="20"/>
+        </w:rPr>
+        <w:t xml:space="preserve">Defendant shall report to the Office of Community Control forthwith to determine a schedule for alcohol tests with the AB (Alcohol) Kisok.</w:t>
+      </w:r>
+      <w:r>
+        <w:rPr>
+          <w:rFonts w:ascii="Palatino Linotype" w:hAnsi="Palatino Linotype"/>
+          <w:bCs/>
+          <w:color w:val="FF0000"/>
+          <w:sz w:val="20"/>
+          <w:szCs w:val="20"/>
+        </w:rPr>
+        <w:t xml:space="preserve"/>
+      </w:r>
+    </w:p>
+    <w:p>
+      <w:pPr>
+        <w:pStyle w:val="ListParagraph"/>
+        <w:numPr>
+          <w:ilvl w:val="0"/>
+          <w:numId w:val="4"/>
+        </w:numPr>
+        <w:tabs>
+          <w:tab w:val="center" w:pos="4680"/>
+        </w:tabs>
+        <w:jc w:val="both"/>
+        <w:rPr>
+          <w:rFonts w:ascii="Palatino Linotype" w:hAnsi="Palatino Linotype"/>
+          <w:bCs/>
+          <w:sz w:val="20"/>
+          <w:szCs w:val="20"/>
+        </w:rPr>
+      </w:pPr>
+      <w:r>
+        <w:rPr>
+          <w:rFonts w:ascii="Palatino Linotype" w:hAnsi="Palatino Linotype"/>
+          <w:bCs/>
+          <w:sz w:val="20"/>
+          <w:szCs w:val="20"/>
+        </w:rPr>
+        <w:t xml:space="preserve">Defendant shall report to the Specialized Docket Coordinator to complete screening for admission to </w:t>
+      </w:r>
+      <w:r>
+        <w:rPr>
+          <w:rFonts w:ascii="Palatino Linotype" w:hAnsi="Palatino Linotype"/>
+          <w:bCs/>
+          <w:sz w:val="20"/>
+          <w:szCs w:val="20"/>
+        </w:rPr>
+        <w:t xml:space="preserve">OVI Docket.</w:t>
+      </w:r>
+      <w:r>
+        <w:rPr>
+          <w:rFonts w:ascii="Palatino Linotype" w:hAnsi="Palatino Linotype"/>
+          <w:bCs/>
+          <w:color w:val="FF0000"/>
+          <w:sz w:val="20"/>
+          <w:szCs w:val="20"/>
+        </w:rPr>
+        <w:t xml:space="preserve"/>
+      </w:r>
+      <w:r>
+        <w:rPr>
+          <w:rFonts w:ascii="Palatino Linotype" w:hAnsi="Palatino Linotype"/>
+          <w:bCs/>
+          <w:color w:val="FF0000"/>
+          <w:sz w:val="20"/>
+          <w:szCs w:val="20"/>
+        </w:rPr>
+        <w:t xml:space="preserve"/>
+      </w:r>
+    </w:p>
+    <w:p>
+      <w:pPr>
+        <w:pStyle w:val="ListParagraph"/>
+        <w:numPr>
+          <w:ilvl w:val="0"/>
+          <w:numId w:val="4"/>
+        </w:numPr>
+        <w:tabs>
+          <w:tab w:val="center" w:pos="4680"/>
+        </w:tabs>
+        <w:jc w:val="both"/>
+        <w:rPr>
+          <w:rFonts w:ascii="Palatino Linotype" w:hAnsi="Palatino Linotype"/>
+          <w:bCs/>
+          <w:sz w:val="20"/>
+          <w:szCs w:val="20"/>
+        </w:rPr>
+      </w:pPr>
+      <w:r>
+        <w:rPr>
+          <w:rFonts w:ascii="Palatino Linotype" w:hAnsi="Palatino Linotype"/>
+          <w:bCs/>
+          <w:sz w:val="20"/>
+          <w:szCs w:val="20"/>
+        </w:rPr>
+        <w:t>Prior to release the Defendant shall be fitted by the</w:t>
+      </w:r>
+      <w:r>
+        <w:rPr>
+          <w:rFonts w:ascii="Palatino Linotype" w:hAnsi="Palatino Linotype"/>
+          <w:bCs/>
+          <w:sz w:val="20"/>
+          <w:szCs w:val="20"/>
+        </w:rPr>
+        <w:t xml:space="preserve"> Office of Community Control</w:t>
+      </w:r>
+      <w:r>
+        <w:rPr>
+          <w:rFonts w:ascii="Palatino Linotype" w:hAnsi="Palatino Linotype"/>
+          <w:bCs/>
+          <w:sz w:val="20"/>
+          <w:szCs w:val="20"/>
+        </w:rPr>
+        <w:t xml:space="preserve"> </w:t>
+      </w:r>
+      <w:r>
+        <w:rPr>
+          <w:rFonts w:ascii="Palatino Linotype" w:hAnsi="Palatino Linotype"/>
+          <w:bCs/>
+          <w:sz w:val="20"/>
+          <w:szCs w:val="20"/>
+        </w:rPr>
+        <w:t>for</w:t>
+      </w:r>
+      <w:r>
+        <w:rPr>
+          <w:rFonts w:ascii="Palatino Linotype" w:hAnsi="Palatino Linotype"/>
+          <w:bCs/>
+          <w:sz w:val="20"/>
+          <w:szCs w:val="20"/>
+        </w:rPr>
+        <w:t xml:space="preserve"> the following monitoring</w:t>
+      </w:r>
+      <w:r>
+        <w:rPr>
+          <w:rFonts w:ascii="Palatino Linotype" w:hAnsi="Palatino Linotype"/>
+          <w:bCs/>
+          <w:sz w:val="20"/>
+          <w:szCs w:val="20"/>
+        </w:rPr>
+        <w:t xml:space="preserve"> unit</w:t>
+      </w:r>
+      <w:r>
+        <w:rPr>
+          <w:rFonts w:ascii="Palatino Linotype" w:hAnsi="Palatino Linotype"/>
+          <w:bCs/>
+          <w:sz w:val="20"/>
+          <w:szCs w:val="20"/>
+        </w:rPr>
+        <w:t xml:space="preserve">:</w:t>
+      </w:r>
+      <w:r>
+        <w:rPr>
+          <w:rFonts w:ascii="Palatino Linotype" w:hAnsi="Palatino Linotype"/>
+          <w:bCs/>
+          <w:sz w:val="20"/>
+          <w:szCs w:val="20"/>
+        </w:rPr>
+        <w:t xml:space="preserve"> SCRAM Only.</w:t>
+      </w:r>
+      <w:r>
+        <w:rPr>
+          <w:rFonts w:ascii="Palatino Linotype" w:hAnsi="Palatino Linotype"/>
+          <w:bCs/>
+          <w:color w:val="FF0000"/>
+          <w:sz w:val="20"/>
+          <w:szCs w:val="20"/>
+        </w:rPr>
+        <w:t xml:space="preserve"/>
+      </w:r>
+      <w:r>
+        <w:rPr>
+          <w:rFonts w:ascii="Palatino Linotype" w:hAnsi="Palatino Linotype"/>
+          <w:bCs/>
+          <w:color w:val="FF0000"/>
+          <w:sz w:val="20"/>
+          <w:szCs w:val="20"/>
+        </w:rPr>
+        <w:t xml:space="preserve"/>
+      </w:r>
+    </w:p>
+    <w:p>
+      <w:pPr>
+        <w:pStyle w:val="ListParagraph"/>
+        <w:numPr>
+          <w:ilvl w:val="0"/>
+          <w:numId w:val="4"/>
+        </w:numPr>
+        <w:tabs>
+          <w:tab w:val="center" w:pos="4680"/>
+        </w:tabs>
+        <w:jc w:val="both"/>
+        <w:rPr>
+          <w:rFonts w:ascii="Palatino Linotype" w:hAnsi="Palatino Linotype"/>
+          <w:bCs/>
+          <w:sz w:val="20"/>
+          <w:szCs w:val="20"/>
+        </w:rPr>
+      </w:pPr>
+      <w:r>
+        <w:rPr>
+          <w:rFonts w:ascii="Palatino Linotype" w:hAnsi="Palatino Linotype"/>
+          <w:bCs/>
+          <w:sz w:val="20"/>
+          <w:szCs w:val="20"/>
+        </w:rPr>
+        <w:t>Defendant shall submit to the custody of</w:t>
+      </w:r>
+      <w:r>
+        <w:rPr>
+          <w:rFonts w:ascii="Palatino Linotype" w:hAnsi="Palatino Linotype"/>
+          <w:bCs/>
+          <w:sz w:val="20"/>
+          <w:szCs w:val="20"/>
+        </w:rPr>
+        <w:t xml:space="preserve"> </w:t>
+      </w:r>
+      <w:r>
+        <w:rPr>
+          <w:rFonts w:ascii="Palatino Linotype" w:hAnsi="Palatino Linotype"/>
+          <w:b/>
+          <w:bCs/>
+          <w:sz w:val="20"/>
+          <w:szCs w:val="20"/>
+          <w:u w:val="single"/>
+        </w:rPr>
+        <w:t xml:space="preserve">Greg</w:t>
+      </w:r>
+      <w:r>
+        <w:rPr>
+          <w:rFonts w:ascii="Palatino Linotype" w:hAnsi="Palatino Linotype"/>
+          <w:bCs/>
+          <w:sz w:val="20"/>
+          <w:szCs w:val="20"/>
+        </w:rPr>
+        <w:t>, a designated person or organization agreeing to supervise Defendant.</w:t>
+      </w:r>
+      <w:r>
+        <w:rPr>
+          <w:rFonts w:ascii="Palatino Linotype" w:hAnsi="Palatino Linotype"/>
+          <w:bCs/>
+          <w:color w:val="FF0000"/>
+          <w:sz w:val="20"/>
+          <w:szCs w:val="20"/>
+        </w:rPr>
+        <w:t xml:space="preserve"/>
+      </w:r>
+      <w:r>
+        <w:rPr>
+          <w:rFonts w:ascii="Palatino Linotype" w:hAnsi="Palatino Linotype"/>
+          <w:bCs/>
+          <w:color w:val="FF0000"/>
+          <w:sz w:val="20"/>
+          <w:szCs w:val="20"/>
+        </w:rPr>
+        <w:t xml:space="preserve"/>
+      </w:r>
+      <w:r>
+        <w:rPr>
+          <w:rFonts w:ascii="Palatino Linotype" w:hAnsi="Palatino Linotype"/>
+          <w:bCs/>
+          <w:color w:val="FF0000"/>
+          <w:sz w:val="20"/>
+          <w:szCs w:val="20"/>
+        </w:rPr>
+        <w:t xml:space="preserve"/>
+        <w:br/>
+        <w:t xml:space="preserve"/>
+      </w:r>
+    </w:p>
+    <w:p>
+      <w:pPr>
+        <w:tabs>
+          <w:tab w:val="center" w:pos="4680"/>
+        </w:tabs>
+        <w:jc w:val="both"/>
+        <w:rPr>
+          <w:rFonts w:ascii="Palatino Linotype" w:hAnsi="Palatino Linotype"/>
+          <w:b/>
+          <w:bCs/>
+          <w:sz w:val="20"/>
+          <w:szCs w:val="20"/>
+          <w:u w:val="single"/>
+        </w:rPr>
+      </w:pPr>
+      <w:r>
+        <w:rPr>
+          <w:rFonts w:ascii="Palatino Linotype" w:hAnsi="Palatino Linotype"/>
+          <w:b/>
+          <w:bCs/>
+          <w:sz w:val="20"/>
+          <w:szCs w:val="20"/>
+          <w:u w:val="single"/>
+        </w:rPr>
+        <w:t>Administrative License Suspension</w:t>
+      </w:r>
+      <w:r>
+        <w:rPr>
+          <w:rFonts w:ascii="Palatino Linotype" w:hAnsi="Palatino Linotype"/>
+          <w:b/>
+          <w:bCs/>
+          <w:sz w:val="20"/>
+          <w:szCs w:val="20"/>
+        </w:rPr>
+        <w:t xml:space="preserve"> </w:t>
+      </w:r>
+    </w:p>
+    <w:p>
+      <w:pPr>
+        <w:tabs>
+          <w:tab w:val="center" w:pos="4680"/>
+        </w:tabs>
+        <w:jc w:val="both"/>
+        <w:rPr>
+          <w:rFonts w:ascii="Palatino Linotype" w:hAnsi="Palatino Linotype"/>
+          <w:bCs/>
+          <w:color w:val="FF0000"/>
+          <w:sz w:val="20"/>
+          <w:szCs w:val="20"/>
+        </w:rPr>
       </w:pPr>
       <w:r>
         <w:rPr>
@@ -2010,12 +3153,391 @@
           <w:sz w:val="20"/>
           <w:szCs w:val="20"/>
         </w:rPr>
+        <w:t xml:space="preserve">Test</w:t>
+      </w:r>
+      <w:r>
+        <w:rPr>
+          <w:rFonts w:ascii="Palatino Linotype" w:hAnsi="Palatino Linotype"/>
+          <w:bCs/>
+          <w:sz w:val="20"/>
+          <w:szCs w:val="20"/>
+        </w:rPr>
+        <w:t>.</w:t>
+      </w:r>
+      <w:r>
+        <w:rPr>
+          <w:rFonts w:ascii="Palatino Linotype" w:hAnsi="Palatino Linotype"/>
+          <w:bCs/>
+          <w:color w:val="FF0000"/>
+          <w:sz w:val="20"/>
+          <w:szCs w:val="20"/>
+        </w:rPr>
         <w:t xml:space="preserve"/>
       </w:r>
       <w:r>
         <w:rPr>
           <w:rFonts w:ascii="Palatino Linotype" w:hAnsi="Palatino Linotype"/>
           <w:bCs/>
+          <w:color w:val="FF0000"/>
+          <w:sz w:val="20"/>
+          <w:szCs w:val="20"/>
+        </w:rPr>
+        <w:t xml:space="preserve"/>
+      </w:r>
+      <w:r>
+        <w:rPr>
+          <w:rFonts w:ascii="Palatino Linotype" w:hAnsi="Palatino Linotype"/>
+          <w:bCs/>
+          <w:color w:val="FF0000"/>
+          <w:sz w:val="20"/>
+          <w:szCs w:val="20"/>
+        </w:rPr>
+        <w:t xml:space="preserve"/>
+      </w:r>
+      <w:r>
+        <w:rPr>
+          <w:rFonts w:ascii="Palatino Linotype" w:hAnsi="Palatino Linotype"/>
+          <w:bCs/>
+          <w:color w:val="FF0000"/>
+          <w:sz w:val="20"/>
+          <w:szCs w:val="20"/>
+        </w:rPr>
+        <w:t xml:space="preserve"/>
+        <w:br/>
+        <w:t xml:space="preserve"/>
+      </w:r>
+    </w:p>
+    <w:p>
+      <w:pPr>
+        <w:tabs>
+          <w:tab w:val="center" w:pos="4680"/>
+        </w:tabs>
+        <w:jc w:val="both"/>
+        <w:rPr>
+          <w:rFonts w:ascii="Palatino Linotype" w:hAnsi="Palatino Linotype"/>
+          <w:b/>
+          <w:sz w:val="20"/>
+          <w:szCs w:val="20"/>
+          <w:u w:val="single"/>
+        </w:rPr>
+      </w:pPr>
+      <w:r>
+        <w:rPr>
+          <w:rFonts w:ascii="Palatino Linotype" w:hAnsi="Palatino Linotype"/>
+          <w:b/>
+          <w:sz w:val="20"/>
+          <w:szCs w:val="20"/>
+          <w:u w:val="single"/>
+        </w:rPr>
+        <w:t>Vehicle Seizure/Immobilization</w:t>
+      </w:r>
+    </w:p>
+    <w:p>
+      <w:pPr>
+        <w:tabs>
+          <w:tab w:val="center" w:pos="4680"/>
+        </w:tabs>
+        <w:jc w:val="both"/>
+        <w:rPr>
+          <w:rFonts w:ascii="Palatino Linotype" w:hAnsi="Palatino Linotype"/>
+          <w:bCs/>
+          <w:sz w:val="20"/>
+          <w:szCs w:val="20"/>
+        </w:rPr>
+      </w:pPr>
+      <w:r>
+        <w:rPr>
+          <w:rFonts w:ascii="Palatino Linotype" w:hAnsi="Palatino Linotype"/>
+          <w:bCs/>
+          <w:sz w:val="20"/>
+          <w:szCs w:val="20"/>
+        </w:rPr>
+        <w:t xml:space="preserve">A </w:t>
+      </w:r>
+      <w:r>
+        <w:rPr>
+          <w:rFonts w:ascii="Palatino Linotype" w:hAnsi="Palatino Linotype"/>
+          <w:bCs/>
+          <w:sz w:val="20"/>
+          <w:szCs w:val="20"/>
+        </w:rPr>
+        <w:t xml:space="preserve">Car, license plate 234red</w:t>
+      </w:r>
+      <w:r>
+        <w:rPr>
+          <w:rFonts w:ascii="Palatino Linotype" w:hAnsi="Palatino Linotype"/>
+          <w:bCs/>
+          <w:sz w:val="20"/>
+          <w:szCs w:val="20"/>
+        </w:rPr>
+        <w:t>, was seized by law enforcement pursua</w:t>
+      </w:r>
+      <w:r>
+        <w:rPr>
+          <w:rFonts w:ascii="Palatino Linotype" w:hAnsi="Palatino Linotype"/>
+          <w:bCs/>
+          <w:sz w:val="20"/>
+          <w:szCs w:val="20"/>
+        </w:rPr>
+        <w:t>nt to R.C. 4511.195 or 4510.41.</w:t>
+      </w:r>
+      <w:r>
+        <w:rPr>
+          <w:rFonts w:ascii="Palatino Linotype" w:hAnsi="Palatino Linotype"/>
+          <w:bCs/>
+          <w:sz w:val="20"/>
+          <w:szCs w:val="20"/>
+        </w:rPr>
+        <w:t xml:space="preserve"> </w:t>
+      </w:r>
+      <w:r>
+        <w:rPr>
+          <w:rFonts w:ascii="Palatino Linotype" w:hAnsi="Palatino Linotype"/>
+          <w:sz w:val="20"/>
+          <w:szCs w:val="20"/>
+        </w:rPr>
+        <w:t xml:space="preserve">Wayne Frey</w:t>
+      </w:r>
+      <w:r>
+        <w:rPr>
+          <w:rFonts w:ascii="Palatino Linotype" w:hAnsi="Palatino Linotype"/>
+          <w:bCs/>
+          <w:sz w:val="20"/>
+          <w:szCs w:val="20"/>
+        </w:rPr>
+        <w:t xml:space="preserve"> </w:t>
+      </w:r>
+      <w:r>
+        <w:rPr>
+          <w:rFonts w:ascii="Palatino Linotype" w:hAnsi="Palatino Linotype"/>
+          <w:bCs/>
+          <w:sz w:val="20"/>
+          <w:szCs w:val="20"/>
+        </w:rPr>
+        <w:t xml:space="preserve">is the owner of the vehicle.  Owner is subject to tow and storage fees.  The law enforcement agency shall permit the owner/authorized agent to recover vehicle contents.</w:t>
+      </w:r>
+      <w:r>
+        <w:rPr>
+          <w:rFonts w:ascii="Palatino Linotype" w:hAnsi="Palatino Linotype"/>
+          <w:bCs/>
+          <w:color w:val="FF0000"/>
+          <w:sz w:val="20"/>
+          <w:szCs w:val="20"/>
+        </w:rPr>
+        <w:t xml:space="preserve"> </w:t>
+      </w:r>
+      <w:r>
+        <w:rPr>
+          <w:rFonts w:ascii="Palatino Linotype" w:hAnsi="Palatino Linotype"/>
+          <w:bCs/>
+          <w:color w:val="FF0000"/>
+          <w:sz w:val="20"/>
+          <w:szCs w:val="20"/>
+        </w:rPr>
+        <w:t xml:space="preserve"/>
+        <w:br/>
+        <w:t xml:space="preserve"/>
+      </w:r>
+      <w:r>
+        <w:rPr>
+          <w:rFonts w:ascii="Palatino Linotype" w:hAnsi="Palatino Linotype"/>
+          <w:bCs/>
+          <w:sz w:val="20"/>
+          <w:szCs w:val="20"/>
+        </w:rPr>
+        <w:t xml:space="preserve">  </w:t>
+      </w:r>
+      <w:r>
+        <w:rPr>
+          <w:rFonts w:ascii="Palatino Linotype" w:hAnsi="Palatino Linotype"/>
+          <w:bCs/>
+          <w:sz w:val="20"/>
+          <w:szCs w:val="20"/>
+        </w:rPr>
+        <w:t xml:space="preserve">  </w:t>
+      </w:r>
+    </w:p>
+    <w:p>
+      <w:pPr>
+        <w:tabs>
+          <w:tab w:val="center" w:pos="4680"/>
+        </w:tabs>
+        <w:jc w:val="both"/>
+        <w:rPr>
+          <w:rFonts w:ascii="Palatino Linotype" w:hAnsi="Palatino Linotype"/>
+          <w:bCs/>
+          <w:sz w:val="20"/>
+          <w:szCs w:val="20"/>
+        </w:rPr>
+      </w:pPr>
+      <w:r>
+        <w:rPr>
+          <w:rFonts w:ascii="Palatino Linotype" w:hAnsi="Palatino Linotype"/>
+          <w:bCs/>
+          <w:sz w:val="20"/>
+          <w:szCs w:val="20"/>
+        </w:rPr>
+        <w:t>Defendant requested that the vehicle be immobilized at Defendant’s reside</w:t>
+      </w:r>
+      <w:r>
+        <w:rPr>
+          <w:rFonts w:ascii="Palatino Linotype" w:hAnsi="Palatino Linotype"/>
+          <w:bCs/>
+          <w:sz w:val="20"/>
+          <w:szCs w:val="20"/>
+        </w:rPr>
+        <w:t xml:space="preserve">nce; the State did not object. </w:t>
+      </w:r>
+      <w:r>
+        <w:rPr>
+          <w:rFonts w:ascii="Palatino Linotype" w:hAnsi="Palatino Linotype"/>
+          <w:bCs/>
+          <w:sz w:val="20"/>
+          <w:szCs w:val="20"/>
+        </w:rPr>
+        <w:t>Upon landowner’s written consent, and after Defendant pays all towing and storage costs, the vehicle shall be immobilized at</w:t>
+      </w:r>
+      <w:r>
+        <w:rPr>
+          <w:rFonts w:ascii="Palatino Linotype" w:hAnsi="Palatino Linotype"/>
+          <w:bCs/>
+          <w:sz w:val="20"/>
+          <w:szCs w:val="20"/>
+        </w:rPr>
+        <w:t xml:space="preserve"> Defendant’s residence</w:t>
+      </w:r>
+      <w:r>
+        <w:rPr>
+          <w:rFonts w:ascii="Palatino Linotype" w:hAnsi="Palatino Linotype"/>
+          <w:bCs/>
+          <w:sz w:val="20"/>
+          <w:szCs w:val="20"/>
+        </w:rPr>
+        <w:t xml:space="preserve">.  If the vehicle is towed to owner’s home, the law enforcement agency</w:t>
+      </w:r>
+      <w:r>
+        <w:rPr>
+          <w:rFonts w:ascii="Palatino Linotype" w:hAnsi="Palatino Linotype"/>
+          <w:bCs/>
+          <w:sz w:val="20"/>
+          <w:szCs w:val="20"/>
+        </w:rPr>
+        <w:t xml:space="preserve"> shall keep the license plates.</w:t>
+      </w:r>
+      <w:r>
+        <w:rPr>
+          <w:rFonts w:ascii="Palatino Linotype" w:hAnsi="Palatino Linotype"/>
+          <w:bCs/>
+          <w:color w:val="FF0000"/>
+          <w:sz w:val="20"/>
+          <w:szCs w:val="20"/>
+        </w:rPr>
+        <w:t xml:space="preserve"> </w:t>
+      </w:r>
+      <w:r>
+        <w:rPr>
+          <w:rFonts w:ascii="Palatino Linotype" w:hAnsi="Palatino Linotype"/>
+          <w:bCs/>
+          <w:color w:val="FF0000"/>
+          <w:sz w:val="20"/>
+          <w:szCs w:val="20"/>
+        </w:rPr>
+        <w:t xml:space="preserve"/>
+      </w:r>
+      <w:r>
+        <w:rPr>
+          <w:rFonts w:ascii="Palatino Linotype" w:hAnsi="Palatino Linotype"/>
+          <w:bCs/>
+          <w:color w:val="FF0000"/>
+          <w:sz w:val="20"/>
+          <w:szCs w:val="20"/>
+        </w:rPr>
+        <w:t xml:space="preserve"/>
+        <w:br/>
+        <w:t xml:space="preserve"/>
+      </w:r>
+      <w:r>
+        <w:rPr>
+          <w:rFonts w:ascii="Palatino Linotype" w:hAnsi="Palatino Linotype"/>
+          <w:bCs/>
+          <w:sz w:val="20"/>
+          <w:szCs w:val="20"/>
+        </w:rPr>
+        <w:t xml:space="preserve">  </w:t>
+      </w:r>
+    </w:p>
+    <w:p>
+      <w:pPr>
+        <w:tabs>
+          <w:tab w:val="center" w:pos="4680"/>
+        </w:tabs>
+        <w:jc w:val="both"/>
+        <w:rPr>
+          <w:rFonts w:ascii="Palatino Linotype" w:hAnsi="Palatino Linotype"/>
+          <w:bCs/>
+          <w:color w:val="FF0000"/>
+          <w:sz w:val="20"/>
+          <w:szCs w:val="20"/>
+        </w:rPr>
+      </w:pPr>
+      <w:r>
+        <w:rPr>
+          <w:rFonts w:ascii="Palatino Linotype" w:hAnsi="Palatino Linotype"/>
+          <w:bCs/>
+          <w:sz w:val="20"/>
+          <w:szCs w:val="20"/>
+        </w:rPr>
+        <w:t xml:space="preserve">Defendant submitted a motion for return</w:t>
+      </w:r>
+      <w:r>
+        <w:rPr>
+          <w:rFonts w:ascii="Palatino Linotype" w:hAnsi="Palatino Linotype"/>
+          <w:bCs/>
+          <w:sz w:val="20"/>
+          <w:szCs w:val="20"/>
+        </w:rPr>
+        <w:t xml:space="preserve"> of the vehicle pending trial. </w:t>
+      </w:r>
+      <w:r>
+        <w:rPr>
+          <w:rFonts w:ascii="Palatino Linotype" w:hAnsi="Palatino Linotype"/>
+          <w:bCs/>
+          <w:sz w:val="20"/>
+          <w:szCs w:val="20"/>
+        </w:rPr>
+        <w:t xml:space="preserve">The State </w:t>
+      </w:r>
+      <w:r>
+        <w:rPr>
+          <w:rFonts w:ascii="Palatino Linotype" w:hAnsi="Palatino Linotype"/>
+          <w:bCs/>
+          <w:sz w:val="20"/>
+          <w:szCs w:val="20"/>
+        </w:rPr>
+        <w:t xml:space="preserve">objects to the motion</w:t>
+      </w:r>
+      <w:r>
+        <w:rPr>
+          <w:rFonts w:ascii="Palatino Linotype" w:hAnsi="Palatino Linotype"/>
+          <w:bCs/>
+          <w:sz w:val="20"/>
+          <w:szCs w:val="20"/>
+        </w:rPr>
+        <w:t xml:space="preserve">. Defendant’s motion is </w:t>
+      </w:r>
+      <w:r>
+        <w:rPr>
+          <w:rFonts w:ascii="Palatino Linotype" w:hAnsi="Palatino Linotype"/>
+          <w:bCs/>
+          <w:sz w:val="20"/>
+          <w:szCs w:val="20"/>
+        </w:rPr>
+        <w:t xml:space="preserve">Granted</w:t>
+      </w:r>
+      <w:r>
+        <w:rPr>
+          <w:rFonts w:ascii="Palatino Linotype" w:hAnsi="Palatino Linotype"/>
+          <w:bCs/>
           <w:sz w:val="20"/>
           <w:szCs w:val="20"/>
         </w:rPr>
@@ -2025,6 +3547,15 @@
         <w:rPr>
           <w:rFonts w:ascii="Palatino Linotype" w:hAnsi="Palatino Linotype"/>
           <w:bCs/>
+          <w:sz w:val="20"/>
+          <w:szCs w:val="20"/>
+        </w:rPr>
+        <w:t xml:space="preserve"> </w:t>
+      </w:r>
+      <w:r>
+        <w:rPr>
+          <w:rFonts w:ascii="Palatino Linotype" w:hAnsi="Palatino Linotype"/>
+          <w:bCs/>
           <w:color w:val="FF0000"/>
           <w:sz w:val="20"/>
           <w:szCs w:val="20"/>
@@ -2035,11 +3566,121 @@
         <w:rPr>
           <w:rFonts w:ascii="Palatino Linotype" w:hAnsi="Palatino Linotype"/>
           <w:bCs/>
+          <w:sz w:val="20"/>
+          <w:szCs w:val="20"/>
+        </w:rPr>
+        <w:t xml:space="preserve"> </w:t>
+      </w:r>
+      <w:r>
+        <w:rPr>
+          <w:rFonts w:ascii="Palatino Linotype" w:hAnsi="Palatino Linotype"/>
+          <w:bCs/>
+          <w:sz w:val="20"/>
+          <w:szCs w:val="20"/>
+        </w:rPr>
+        <w:t>The agency in possession shall forthwith release the vehicle and license plates to the owner.</w:t>
+      </w:r>
+      <w:r>
+        <w:rPr>
+          <w:rFonts w:ascii="Palatino Linotype" w:hAnsi="Palatino Linotype"/>
+          <w:bCs/>
           <w:color w:val="FF0000"/>
           <w:sz w:val="20"/>
           <w:szCs w:val="20"/>
         </w:rPr>
         <w:t xml:space="preserve"/>
+      </w:r>
+      <w:r>
+        <w:rPr>
+          <w:rFonts w:ascii="Palatino Linotype" w:hAnsi="Palatino Linotype"/>
+          <w:bCs/>
+          <w:color w:val="FF0000"/>
+          <w:sz w:val="20"/>
+          <w:szCs w:val="20"/>
+        </w:rPr>
+        <w:t xml:space="preserve"/>
+      </w:r>
+      <w:r>
+        <w:rPr>
+          <w:rFonts w:ascii="Palatino Linotype" w:hAnsi="Palatino Linotype"/>
+          <w:bCs/>
+          <w:color w:val="FF0000"/>
+          <w:sz w:val="20"/>
+          <w:szCs w:val="20"/>
+        </w:rPr>
+        <w:t xml:space="preserve"/>
+      </w:r>
+      <w:r>
+        <w:rPr>
+          <w:rFonts w:ascii="Palatino Linotype" w:hAnsi="Palatino Linotype"/>
+          <w:bCs/>
+          <w:color w:val="FF0000"/>
+          <w:sz w:val="20"/>
+          <w:szCs w:val="20"/>
+        </w:rPr>
+        <w:t xml:space="preserve"/>
+        <w:br/>
+        <w:t xml:space="preserve"/>
+      </w:r>
+    </w:p>
+    <w:p>
+      <w:pPr>
+        <w:tabs>
+          <w:tab w:val="center" w:pos="4680"/>
+        </w:tabs>
+        <w:jc w:val="both"/>
+        <w:rPr>
+          <w:rFonts w:ascii="Palatino Linotype" w:hAnsi="Palatino Linotype"/>
+          <w:b/>
+          <w:bCs/>
+          <w:sz w:val="20"/>
+          <w:szCs w:val="20"/>
+          <w:u w:val="single"/>
+        </w:rPr>
+      </w:pPr>
+      <w:r>
+        <w:rPr>
+          <w:rFonts w:ascii="Palatino Linotype" w:hAnsi="Palatino Linotype"/>
+          <w:b/>
+          <w:bCs/>
+          <w:sz w:val="20"/>
+          <w:szCs w:val="20"/>
+          <w:u w:val="single"/>
+        </w:rPr>
+        <w:t>Other Conditions</w:t>
+      </w:r>
+    </w:p>
+    <w:p>
+      <w:pPr>
+        <w:tabs>
+          <w:tab w:val="center" w:pos="4680"/>
+        </w:tabs>
+        <w:jc w:val="both"/>
+        <w:rPr>
+          <w:rFonts w:ascii="Palatino Linotype" w:hAnsi="Palatino Linotype"/>
+          <w:bCs/>
+          <w:color w:val="FF0000"/>
+          <w:sz w:val="20"/>
+          <w:szCs w:val="20"/>
+        </w:rPr>
+      </w:pPr>
+      <w:r>
+        <w:rPr>
+          <w:rFonts w:ascii="Palatino Linotype" w:hAnsi="Palatino Linotype"/>
+          <w:bCs/>
+          <w:sz w:val="20"/>
+          <w:szCs w:val="20"/>
+        </w:rPr>
+        <w:t xml:space="preserve">Tetter</w:t>
+      </w:r>
+      <w:r>
+        <w:rPr>
+          <w:rFonts w:ascii="Palatino Linotype" w:hAnsi="Palatino Linotype"/>
+          <w:bCs/>
+          <w:sz w:val="20"/>
+          <w:szCs w:val="20"/>
+        </w:rPr>
+        <w:t>.</w:t>
       </w:r>
       <w:r>
         <w:rPr>
@@ -2191,7 +3832,7 @@
           <w:sz w:val="20"/>
           <w:szCs w:val="20"/>
         </w:rPr>
-        <w:t xml:space="preserve">Marianne</w:t>
+        <w:t xml:space="preserve">Kyle</w:t>
       </w:r>
       <w:r>
         <w:rPr>
@@ -2207,7 +3848,7 @@
           <w:sz w:val="20"/>
           <w:szCs w:val="20"/>
         </w:rPr>
-        <w:t xml:space="preserve">Hemmeter</w:t>
+        <w:t xml:space="preserve">Rohrer</w:t>
       </w:r>
     </w:p>
     <w:p>
@@ -2347,7 +3988,7 @@
           <w:sz w:val="16"/>
           <w:szCs w:val="16"/>
         </w:rPr>
-        <w:t xml:space="preserve"/>
+        <w:t xml:space="preserve">Community Control: PS    EM;</w:t>
       </w:r>
     </w:p>
     <w:p>

</xml_diff>